<commit_message>
korjattu er ja lisätty tilakaavio
</commit_message>
<xml_diff>
--- a/documents/banksimul_toiminnallinen_maarittely.docx
+++ b/documents/banksimul_toiminnallinen_maarittely.docx
@@ -14276,10 +14276,10 @@
           <w:lang w:val="en-US" w:eastAsia="ja-JP"/>
         </w:rPr>
         <w:drawing>
-          <wp:inline distT="0" distB="0" distL="0" distR="0" wp14:anchorId="02CF62E9" wp14:editId="4AAA426D">
-            <wp:extent cx="5348377" cy="3175599"/>
-            <wp:effectExtent l="0" t="0" r="5080" b="6350"/>
-            <wp:docPr id="1327860262" name="Picture 1327860262"/>
+          <wp:inline distT="0" distB="0" distL="0" distR="0" wp14:anchorId="35D003F7" wp14:editId="3D238078">
+            <wp:extent cx="5189259" cy="4408098"/>
+            <wp:effectExtent l="0" t="0" r="0" b="0"/>
+            <wp:docPr id="1" name="Picture 1"/>
             <wp:cNvGraphicFramePr>
               <a:graphicFrameLocks xmlns:a="http://schemas.openxmlformats.org/drawingml/2006/main" noChangeAspect="1"/>
             </wp:cNvGraphicFramePr>
@@ -14291,13 +14291,7 @@
                     <pic:cNvPicPr/>
                   </pic:nvPicPr>
                   <pic:blipFill>
-                    <a:blip r:embed="rId14">
-                      <a:extLst>
-                        <a:ext uri="{28A0092B-C50C-407E-A947-70E740481C1C}">
-                          <a14:useLocalDpi xmlns:a14="http://schemas.microsoft.com/office/drawing/2010/main" val="0"/>
-                        </a:ext>
-                      </a:extLst>
-                    </a:blip>
+                    <a:blip r:embed="rId14"/>
                     <a:stretch>
                       <a:fillRect/>
                     </a:stretch>
@@ -14305,7 +14299,7 @@
                   <pic:spPr>
                     <a:xfrm>
                       <a:off x="0" y="0"/>
-                      <a:ext cx="5348377" cy="3175599"/>
+                      <a:ext cx="5191760" cy="4410222"/>
                     </a:xfrm>
                     <a:prstGeom prst="rect">
                       <a:avLst/>
@@ -14389,6 +14383,7 @@
         <w:rPr>
           <w:rFonts w:ascii="Verdana" w:hAnsi="Verdana"/>
         </w:rPr>
+        <w:lastRenderedPageBreak/>
         <w:br w:type="page"/>
       </w:r>
     </w:p>
@@ -15362,15 +15357,7 @@
                 <w:sz w:val="20"/>
                 <w:szCs w:val="20"/>
               </w:rPr>
-              <w:t xml:space="preserve">käyttöliittymä, jossa </w:t>
-            </w:r>
-            <w:r>
-              <w:rPr>
-                <w:rFonts w:ascii="Verdana" w:hAnsi="Verdana" w:cstheme="minorHAnsi"/>
-                <w:sz w:val="20"/>
-                <w:szCs w:val="20"/>
-              </w:rPr>
-              <w:t xml:space="preserve">näytetään </w:t>
+              <w:t xml:space="preserve">käyttöliittymä, jossa näytetään </w:t>
             </w:r>
             <w:r>
               <w:rPr>
@@ -15509,15 +15496,7 @@
                 <w:sz w:val="20"/>
                 <w:szCs w:val="20"/>
               </w:rPr>
-              <w:t xml:space="preserve">4. </w:t>
-            </w:r>
-            <w:r>
-              <w:rPr>
-                <w:rFonts w:ascii="Verdana" w:hAnsi="Verdana" w:cstheme="minorHAnsi"/>
-                <w:sz w:val="20"/>
-                <w:szCs w:val="20"/>
-              </w:rPr>
-              <w:t>Kun painetaan Sulje –painiketta, palataan takaisin pääkäyttöliittymään</w:t>
+              <w:t>4. Kun painetaan Sulje –painiketta, palataan takaisin pääkäyttöliittymään</w:t>
             </w:r>
           </w:p>
         </w:tc>
@@ -15570,15 +15549,7 @@
                 <w:sz w:val="20"/>
                 <w:szCs w:val="20"/>
               </w:rPr>
-              <w:t>5</w:t>
-            </w:r>
-            <w:r>
-              <w:rPr>
-                <w:rFonts w:ascii="Verdana" w:hAnsi="Verdana" w:cstheme="minorHAnsi"/>
-                <w:sz w:val="20"/>
-                <w:szCs w:val="20"/>
-              </w:rPr>
-              <w:t>. Jos mitään painiketta ei paineta 10 sekuntiin, Näytä saldo –käyttöliittymä sulkeutuu ja palataan pääkäyttöliittymään</w:t>
+              <w:t>5. Jos mitään painiketta ei paineta 10 sekuntiin, Näytä saldo –käyttöliittymä sulkeutuu ja palataan pääkäyttöliittymään</w:t>
             </w:r>
           </w:p>
         </w:tc>
@@ -16234,15 +16205,7 @@
         <w:rPr>
           <w:rFonts w:ascii="Verdana" w:hAnsi="Verdana"/>
         </w:rPr>
-        <w:t>hän voidaan laittaa</w:t>
-      </w:r>
-      <w:bookmarkStart w:id="37" w:name="_GoBack"/>
-      <w:bookmarkEnd w:id="37"/>
-      <w:r>
-        <w:rPr>
-          <w:rFonts w:ascii="Verdana" w:hAnsi="Verdana"/>
-        </w:rPr>
-        <w:t xml:space="preserve"> tarvittaessa myös linkki Lucidchart -työkaluun</w:t>
+        <w:t>hän voidaan laittaa tarvittaessa myös linkki Lucidchart -työkaluun</w:t>
       </w:r>
       <w:r>
         <w:rPr>
@@ -16276,10 +16239,66 @@
           <w:rFonts w:ascii="Verdana" w:hAnsi="Verdana" w:cs="Verdana"/>
         </w:rPr>
       </w:pPr>
+      <w:r>
+        <w:rPr>
+          <w:noProof/>
+          <w:lang w:val="en-US" w:eastAsia="ja-JP"/>
+        </w:rPr>
+        <w:drawing>
+          <wp:inline distT="0" distB="0" distL="0" distR="0" wp14:anchorId="76361A45" wp14:editId="20C76F1F">
+            <wp:extent cx="6120130" cy="5948349"/>
+            <wp:effectExtent l="0" t="0" r="0" b="0"/>
+            <wp:docPr id="2" name="Picture 2" descr="https://cdn.discordapp.com/attachments/952850552100880404/957937586414952519/unknown.png"/>
+            <wp:cNvGraphicFramePr>
+              <a:graphicFrameLocks xmlns:a="http://schemas.openxmlformats.org/drawingml/2006/main" noChangeAspect="1"/>
+            </wp:cNvGraphicFramePr>
+            <a:graphic xmlns:a="http://schemas.openxmlformats.org/drawingml/2006/main">
+              <a:graphicData uri="http://schemas.openxmlformats.org/drawingml/2006/picture">
+                <pic:pic xmlns:pic="http://schemas.openxmlformats.org/drawingml/2006/picture">
+                  <pic:nvPicPr>
+                    <pic:cNvPr id="0" name="Picture 1" descr="https://cdn.discordapp.com/attachments/952850552100880404/957937586414952519/unknown.png"/>
+                    <pic:cNvPicPr>
+                      <a:picLocks noChangeAspect="1" noChangeArrowheads="1"/>
+                    </pic:cNvPicPr>
+                  </pic:nvPicPr>
+                  <pic:blipFill>
+                    <a:blip r:embed="rId15">
+                      <a:extLst>
+                        <a:ext uri="{28A0092B-C50C-407E-A947-70E740481C1C}">
+                          <a14:useLocalDpi xmlns:a14="http://schemas.microsoft.com/office/drawing/2010/main" val="0"/>
+                        </a:ext>
+                      </a:extLst>
+                    </a:blip>
+                    <a:srcRect/>
+                    <a:stretch>
+                      <a:fillRect/>
+                    </a:stretch>
+                  </pic:blipFill>
+                  <pic:spPr bwMode="auto">
+                    <a:xfrm>
+                      <a:off x="0" y="0"/>
+                      <a:ext cx="6120130" cy="5948349"/>
+                    </a:xfrm>
+                    <a:prstGeom prst="rect">
+                      <a:avLst/>
+                    </a:prstGeom>
+                    <a:noFill/>
+                    <a:ln>
+                      <a:noFill/>
+                    </a:ln>
+                  </pic:spPr>
+                </pic:pic>
+              </a:graphicData>
+            </a:graphic>
+          </wp:inline>
+        </w:drawing>
+      </w:r>
+      <w:bookmarkStart w:id="37" w:name="_GoBack"/>
+      <w:bookmarkEnd w:id="37"/>
     </w:p>
     <w:sectPr>
-      <w:headerReference w:type="default" r:id="rId15"/>
-      <w:footerReference w:type="default" r:id="rId16"/>
+      <w:headerReference w:type="default" r:id="rId16"/>
+      <w:footerReference w:type="default" r:id="rId17"/>
       <w:pgSz w:w="11906" w:h="16838" w:code="9"/>
       <w:pgMar w:top="1418" w:right="1134" w:bottom="1418" w:left="1134" w:header="709" w:footer="709" w:gutter="0"/>
       <w:cols w:space="708"/>
@@ -16336,14 +16355,6 @@
         <w:szCs w:val="20"/>
       </w:rPr>
       <w:tab/>
-    </w:r>
-    <w:r>
-      <w:rPr>
-        <w:rStyle w:val="PageNumber"/>
-        <w:rFonts w:ascii="Arial" w:hAnsi="Arial" w:cs="Arial"/>
-        <w:sz w:val="20"/>
-        <w:szCs w:val="20"/>
-      </w:rPr>
       <w:t>____________________________________________________</w:t>
     </w:r>
   </w:p>
@@ -16587,7 +16598,7 @@
               <w:noProof/>
               <w:sz w:val="20"/>
             </w:rPr>
-            <w:t>26</w:t>
+            <w:t>27</w:t>
           </w:r>
           <w:r>
             <w:rPr>
@@ -16950,7 +16961,7 @@
               <w:rFonts w:ascii="Verdana" w:hAnsi="Verdana" w:cs="Verdana"/>
               <w:noProof/>
             </w:rPr>
-            <w:t>2022-03-23 14.03</w:t>
+            <w:t>2022-03-23 15.03</w:t>
           </w:r>
           <w:r>
             <w:rPr>
@@ -22682,7 +22693,7 @@
   <a:extraClrSchemeLst/>
   <a:extLst>
     <a:ext uri="{05A4C25C-085E-4340-85A3-A5531E510DB2}">
-      <thm15:themeFamily xmlns:thm15="http://schemas.microsoft.com/office/thememl/2012/main" xmlns="" name="Office Theme" id="{62F939B6-93AF-4DB8-9C6B-D6C7DFDC589F}" vid="{4A3C46E8-61CC-4603-A589-7422A47A8E4A}"/>
+      <thm15:themeFamily xmlns="" xmlns:thm15="http://schemas.microsoft.com/office/thememl/2012/main" name="Office Theme" id="{62F939B6-93AF-4DB8-9C6B-D6C7DFDC589F}" vid="{4A3C46E8-61CC-4603-A589-7422A47A8E4A}"/>
     </a:ext>
   </a:extLst>
 </a:theme>
@@ -22693,7 +22704,7 @@
 </file>
 
 <file path=customXml/itemProps1.xml><?xml version="1.0" encoding="utf-8"?>
-<ds:datastoreItem xmlns:ds="http://schemas.openxmlformats.org/officeDocument/2006/customXml" ds:itemID="{2D4E0ABB-CC38-4F01-8A01-5A72EE8C88F6}">
+<ds:datastoreItem xmlns:ds="http://schemas.openxmlformats.org/officeDocument/2006/customXml" ds:itemID="{DC21DD7B-7FFB-4831-89FE-009CB4DFA702}">
   <ds:schemaRefs>
     <ds:schemaRef ds:uri="http://schemas.openxmlformats.org/officeDocument/2006/bibliography"/>
   </ds:schemaRefs>

</xml_diff>